<commit_message>
updated Day 10 training materials
</commit_message>
<xml_diff>
--- a/TOC/JavaCourseContent_Daywise.docx
+++ b/TOC/JavaCourseContent_Daywise.docx
@@ -3264,6 +3264,7 @@
                 <w:bCs w:val="0"/>
                 <w:color w:val="auto"/>
                 <w:sz w:val="18"/>
+                <w:highlight w:val="yellow"/>
               </w:rPr>
             </w:pPr>
             <w:r>
@@ -3273,6 +3274,7 @@
                 <w:bCs w:val="0"/>
                 <w:color w:val="auto"/>
                 <w:sz w:val="18"/>
+                <w:highlight w:val="yellow"/>
               </w:rPr>
               <w:t>Understanding pom.xml</w:t>
             </w:r>
@@ -3807,18 +3809,7 @@
                 <w:sz w:val="18"/>
                 <w:highlight w:val="yellow"/>
               </w:rPr>
-              <w:t>jQuery</w:t>
-            </w:r>
-            <w:r>
-              <w:rPr>
-                <w:rFonts w:ascii="Segoe UI" w:hAnsi="Segoe UI"/>
-                <w:b w:val="0"/>
-                <w:bCs w:val="0"/>
-                <w:color w:val="404040"/>
-                <w:sz w:val="18"/>
-                <w:highlight w:val="yellow"/>
-              </w:rPr>
-              <w:t xml:space="preserve"> Table Grids</w:t>
+              <w:t>jQuery Table Grids</w:t>
             </w:r>
           </w:p>
           <w:p>
@@ -4491,15 +4482,17 @@
                 <w:bCs w:val="0"/>
                 <w:color w:val="404040"/>
                 <w:sz w:val="18"/>
-              </w:rPr>
-            </w:pPr>
-            <w:r>
-              <w:rPr>
-                <w:rFonts w:ascii="Segoe UI" w:hAnsi="Segoe UI" w:cs="Segoe UI"/>
-                <w:b w:val="0"/>
-                <w:bCs w:val="0"/>
-                <w:color w:val="404040"/>
-                <w:sz w:val="18"/>
+                <w:highlight w:val="yellow"/>
+              </w:rPr>
+            </w:pPr>
+            <w:r>
+              <w:rPr>
+                <w:rFonts w:ascii="Segoe UI" w:hAnsi="Segoe UI" w:cs="Segoe UI"/>
+                <w:b w:val="0"/>
+                <w:bCs w:val="0"/>
+                <w:color w:val="404040"/>
+                <w:sz w:val="18"/>
+                <w:highlight w:val="yellow"/>
               </w:rPr>
               <w:t>The Request Dispatcher</w:t>
             </w:r>
@@ -4517,15 +4510,17 @@
                 <w:bCs w:val="0"/>
                 <w:color w:val="404040"/>
                 <w:sz w:val="18"/>
-              </w:rPr>
-            </w:pPr>
-            <w:r>
-              <w:rPr>
-                <w:rFonts w:ascii="Segoe UI" w:hAnsi="Segoe UI" w:cs="Segoe UI"/>
-                <w:b w:val="0"/>
-                <w:bCs w:val="0"/>
-                <w:color w:val="404040"/>
-                <w:sz w:val="18"/>
+                <w:highlight w:val="yellow"/>
+              </w:rPr>
+            </w:pPr>
+            <w:r>
+              <w:rPr>
+                <w:rFonts w:ascii="Segoe UI" w:hAnsi="Segoe UI" w:cs="Segoe UI"/>
+                <w:b w:val="0"/>
+                <w:bCs w:val="0"/>
+                <w:color w:val="404040"/>
+                <w:sz w:val="18"/>
+                <w:highlight w:val="yellow"/>
               </w:rPr>
               <w:t>The forward and include requests</w:t>
             </w:r>
@@ -4543,15 +4538,17 @@
                 <w:bCs w:val="0"/>
                 <w:color w:val="404040"/>
                 <w:sz w:val="18"/>
-              </w:rPr>
-            </w:pPr>
-            <w:r>
-              <w:rPr>
-                <w:rFonts w:ascii="Segoe UI" w:hAnsi="Segoe UI" w:cs="Segoe UI"/>
-                <w:b w:val="0"/>
-                <w:bCs w:val="0"/>
-                <w:color w:val="404040"/>
-                <w:sz w:val="18"/>
+                <w:highlight w:val="yellow"/>
+              </w:rPr>
+            </w:pPr>
+            <w:r>
+              <w:rPr>
+                <w:rFonts w:ascii="Segoe UI" w:hAnsi="Segoe UI" w:cs="Segoe UI"/>
+                <w:b w:val="0"/>
+                <w:bCs w:val="0"/>
+                <w:color w:val="404040"/>
+                <w:sz w:val="18"/>
+                <w:highlight w:val="yellow"/>
               </w:rPr>
               <w:t>Sending request between servlets</w:t>
             </w:r>
@@ -4569,15 +4566,17 @@
                 <w:bCs w:val="0"/>
                 <w:color w:val="404040"/>
                 <w:sz w:val="18"/>
-              </w:rPr>
-            </w:pPr>
-            <w:r>
-              <w:rPr>
-                <w:rFonts w:ascii="Segoe UI" w:hAnsi="Segoe UI" w:cs="Segoe UI"/>
-                <w:b w:val="0"/>
-                <w:bCs w:val="0"/>
-                <w:color w:val="404040"/>
-                <w:sz w:val="18"/>
+                <w:highlight w:val="yellow"/>
+              </w:rPr>
+            </w:pPr>
+            <w:r>
+              <w:rPr>
+                <w:rFonts w:ascii="Segoe UI" w:hAnsi="Segoe UI" w:cs="Segoe UI"/>
+                <w:b w:val="0"/>
+                <w:bCs w:val="0"/>
+                <w:color w:val="404040"/>
+                <w:sz w:val="18"/>
+                <w:highlight w:val="yellow"/>
               </w:rPr>
               <w:t>Redirection</w:t>
             </w:r>
@@ -4595,15 +4594,17 @@
                 <w:bCs w:val="0"/>
                 <w:color w:val="404040"/>
                 <w:sz w:val="18"/>
-              </w:rPr>
-            </w:pPr>
-            <w:r>
-              <w:rPr>
-                <w:rFonts w:ascii="Segoe UI" w:hAnsi="Segoe UI" w:cs="Segoe UI"/>
-                <w:b w:val="0"/>
-                <w:bCs w:val="0"/>
-                <w:color w:val="404040"/>
-                <w:sz w:val="18"/>
+                <w:highlight w:val="yellow"/>
+              </w:rPr>
+            </w:pPr>
+            <w:r>
+              <w:rPr>
+                <w:rFonts w:ascii="Segoe UI" w:hAnsi="Segoe UI" w:cs="Segoe UI"/>
+                <w:b w:val="0"/>
+                <w:bCs w:val="0"/>
+                <w:color w:val="404040"/>
+                <w:sz w:val="18"/>
+                <w:highlight w:val="yellow"/>
               </w:rPr>
               <w:t>Linking to another websites</w:t>
             </w:r>
@@ -4652,15 +4653,17 @@
                 <w:bCs w:val="0"/>
                 <w:color w:val="404040"/>
                 <w:sz w:val="18"/>
-              </w:rPr>
-            </w:pPr>
-            <w:r>
-              <w:rPr>
-                <w:rFonts w:ascii="Segoe UI" w:hAnsi="Segoe UI" w:cs="Segoe UI"/>
-                <w:b w:val="0"/>
-                <w:bCs w:val="0"/>
-                <w:color w:val="404040"/>
-                <w:sz w:val="18"/>
+                <w:highlight w:val="yellow"/>
+              </w:rPr>
+            </w:pPr>
+            <w:r>
+              <w:rPr>
+                <w:rFonts w:ascii="Segoe UI" w:hAnsi="Segoe UI" w:cs="Segoe UI"/>
+                <w:b w:val="0"/>
+                <w:bCs w:val="0"/>
+                <w:color w:val="404040"/>
+                <w:sz w:val="18"/>
+                <w:highlight w:val="yellow"/>
               </w:rPr>
               <w:lastRenderedPageBreak/>
               <w:t>Introduction to JSP Technology</w:t>
@@ -4679,15 +4682,17 @@
                 <w:bCs w:val="0"/>
                 <w:color w:val="404040"/>
                 <w:sz w:val="18"/>
-              </w:rPr>
-            </w:pPr>
-            <w:r>
-              <w:rPr>
-                <w:rFonts w:ascii="Segoe UI" w:hAnsi="Segoe UI" w:cs="Segoe UI"/>
-                <w:b w:val="0"/>
-                <w:bCs w:val="0"/>
-                <w:color w:val="404040"/>
-                <w:sz w:val="18"/>
+                <w:highlight w:val="yellow"/>
+              </w:rPr>
+            </w:pPr>
+            <w:r>
+              <w:rPr>
+                <w:rFonts w:ascii="Segoe UI" w:hAnsi="Segoe UI" w:cs="Segoe UI"/>
+                <w:b w:val="0"/>
+                <w:bCs w:val="0"/>
+                <w:color w:val="404040"/>
+                <w:sz w:val="18"/>
+                <w:highlight w:val="yellow"/>
               </w:rPr>
               <w:t>Writing and deploying first .</w:t>
             </w:r>
@@ -4699,6 +4704,7 @@
                 <w:bCs w:val="0"/>
                 <w:color w:val="404040"/>
                 <w:sz w:val="18"/>
+                <w:highlight w:val="yellow"/>
               </w:rPr>
               <w:t>jsp</w:t>
             </w:r>
@@ -4710,6 +4716,7 @@
                 <w:bCs w:val="0"/>
                 <w:color w:val="404040"/>
                 <w:sz w:val="18"/>
+                <w:highlight w:val="yellow"/>
               </w:rPr>
               <w:t xml:space="preserve"> program</w:t>
             </w:r>
@@ -4727,15 +4734,17 @@
                 <w:bCs w:val="0"/>
                 <w:color w:val="404040"/>
                 <w:sz w:val="18"/>
-              </w:rPr>
-            </w:pPr>
-            <w:r>
-              <w:rPr>
-                <w:rFonts w:ascii="Segoe UI" w:hAnsi="Segoe UI" w:cs="Segoe UI"/>
-                <w:b w:val="0"/>
-                <w:bCs w:val="0"/>
-                <w:color w:val="404040"/>
-                <w:sz w:val="18"/>
+                <w:highlight w:val="yellow"/>
+              </w:rPr>
+            </w:pPr>
+            <w:r>
+              <w:rPr>
+                <w:rFonts w:ascii="Segoe UI" w:hAnsi="Segoe UI" w:cs="Segoe UI"/>
+                <w:b w:val="0"/>
+                <w:bCs w:val="0"/>
+                <w:color w:val="404040"/>
+                <w:sz w:val="18"/>
+                <w:highlight w:val="yellow"/>
               </w:rPr>
               <w:t>Basic Syntax of JSP Elements</w:t>
             </w:r>
@@ -4753,15 +4762,17 @@
                 <w:bCs w:val="0"/>
                 <w:color w:val="404040"/>
                 <w:sz w:val="18"/>
-              </w:rPr>
-            </w:pPr>
-            <w:r>
-              <w:rPr>
-                <w:rFonts w:ascii="Segoe UI" w:hAnsi="Segoe UI" w:cs="Segoe UI"/>
-                <w:b w:val="0"/>
-                <w:bCs w:val="0"/>
-                <w:color w:val="404040"/>
-                <w:sz w:val="18"/>
+                <w:highlight w:val="yellow"/>
+              </w:rPr>
+            </w:pPr>
+            <w:r>
+              <w:rPr>
+                <w:rFonts w:ascii="Segoe UI" w:hAnsi="Segoe UI" w:cs="Segoe UI"/>
+                <w:b w:val="0"/>
+                <w:bCs w:val="0"/>
+                <w:color w:val="404040"/>
+                <w:sz w:val="18"/>
+                <w:highlight w:val="yellow"/>
               </w:rPr>
               <w:t>JSP Life Cycle</w:t>
             </w:r>
@@ -4779,15 +4790,17 @@
                 <w:bCs w:val="0"/>
                 <w:color w:val="404040"/>
                 <w:sz w:val="18"/>
-              </w:rPr>
-            </w:pPr>
-            <w:r>
-              <w:rPr>
-                <w:rFonts w:ascii="Segoe UI" w:hAnsi="Segoe UI" w:cs="Segoe UI"/>
-                <w:b w:val="0"/>
-                <w:bCs w:val="0"/>
-                <w:color w:val="404040"/>
-                <w:sz w:val="18"/>
+                <w:highlight w:val="yellow"/>
+              </w:rPr>
+            </w:pPr>
+            <w:r>
+              <w:rPr>
+                <w:rFonts w:ascii="Segoe UI" w:hAnsi="Segoe UI" w:cs="Segoe UI"/>
+                <w:b w:val="0"/>
+                <w:bCs w:val="0"/>
+                <w:color w:val="404040"/>
+                <w:sz w:val="18"/>
+                <w:highlight w:val="yellow"/>
               </w:rPr>
               <w:t xml:space="preserve">JSP scripting elements: Declarations, </w:t>
             </w:r>
@@ -4799,6 +4812,7 @@
                 <w:bCs w:val="0"/>
                 <w:color w:val="404040"/>
                 <w:sz w:val="18"/>
+                <w:highlight w:val="yellow"/>
               </w:rPr>
               <w:t>Scriptlets</w:t>
             </w:r>
@@ -4810,6 +4824,7 @@
                 <w:bCs w:val="0"/>
                 <w:color w:val="404040"/>
                 <w:sz w:val="18"/>
+                <w:highlight w:val="yellow"/>
               </w:rPr>
               <w:t xml:space="preserve"> and Expressions</w:t>
             </w:r>
@@ -4861,15 +4876,17 @@
                 <w:bCs w:val="0"/>
                 <w:color w:val="404040"/>
                 <w:sz w:val="18"/>
-              </w:rPr>
-            </w:pPr>
-            <w:r>
-              <w:rPr>
-                <w:rFonts w:ascii="Segoe UI" w:hAnsi="Segoe UI" w:cs="Segoe UI"/>
-                <w:b w:val="0"/>
-                <w:bCs w:val="0"/>
-                <w:color w:val="404040"/>
-                <w:sz w:val="18"/>
+                <w:highlight w:val="yellow"/>
+              </w:rPr>
+            </w:pPr>
+            <w:r>
+              <w:rPr>
+                <w:rFonts w:ascii="Segoe UI" w:hAnsi="Segoe UI" w:cs="Segoe UI"/>
+                <w:b w:val="0"/>
+                <w:bCs w:val="0"/>
+                <w:color w:val="404040"/>
+                <w:sz w:val="18"/>
+                <w:highlight w:val="yellow"/>
               </w:rPr>
               <w:t>Using predefined variables</w:t>
             </w:r>
@@ -4887,15 +4904,17 @@
                 <w:bCs w:val="0"/>
                 <w:color w:val="404040"/>
                 <w:sz w:val="18"/>
-              </w:rPr>
-            </w:pPr>
-            <w:r>
-              <w:rPr>
-                <w:rFonts w:ascii="Segoe UI" w:hAnsi="Segoe UI" w:cs="Segoe UI"/>
-                <w:b w:val="0"/>
-                <w:bCs w:val="0"/>
-                <w:color w:val="404040"/>
-                <w:sz w:val="18"/>
+                <w:highlight w:val="yellow"/>
+              </w:rPr>
+            </w:pPr>
+            <w:r>
+              <w:rPr>
+                <w:rFonts w:ascii="Segoe UI" w:hAnsi="Segoe UI" w:cs="Segoe UI"/>
+                <w:b w:val="0"/>
+                <w:bCs w:val="0"/>
+                <w:color w:val="404040"/>
+                <w:sz w:val="18"/>
+                <w:highlight w:val="yellow"/>
               </w:rPr>
               <w:t>Handling response using response variable</w:t>
             </w:r>
@@ -4913,15 +4932,17 @@
                 <w:bCs w:val="0"/>
                 <w:color w:val="404040"/>
                 <w:sz w:val="18"/>
-              </w:rPr>
-            </w:pPr>
-            <w:r>
-              <w:rPr>
-                <w:rFonts w:ascii="Segoe UI" w:hAnsi="Segoe UI" w:cs="Segoe UI"/>
-                <w:b w:val="0"/>
-                <w:bCs w:val="0"/>
-                <w:color w:val="404040"/>
-                <w:sz w:val="18"/>
+                <w:highlight w:val="yellow"/>
+              </w:rPr>
+            </w:pPr>
+            <w:r>
+              <w:rPr>
+                <w:rFonts w:ascii="Segoe UI" w:hAnsi="Segoe UI" w:cs="Segoe UI"/>
+                <w:b w:val="0"/>
+                <w:bCs w:val="0"/>
+                <w:color w:val="404040"/>
+                <w:sz w:val="18"/>
+                <w:highlight w:val="yellow"/>
               </w:rPr>
               <w:t>Using Page directives</w:t>
             </w:r>
@@ -4939,15 +4960,17 @@
                 <w:bCs w:val="0"/>
                 <w:color w:val="404040"/>
                 <w:sz w:val="18"/>
-              </w:rPr>
-            </w:pPr>
-            <w:r>
-              <w:rPr>
-                <w:rFonts w:ascii="Segoe UI" w:hAnsi="Segoe UI" w:cs="Segoe UI"/>
-                <w:b w:val="0"/>
-                <w:bCs w:val="0"/>
-                <w:color w:val="404040"/>
-                <w:sz w:val="18"/>
+                <w:highlight w:val="yellow"/>
+              </w:rPr>
+            </w:pPr>
+            <w:r>
+              <w:rPr>
+                <w:rFonts w:ascii="Segoe UI" w:hAnsi="Segoe UI" w:cs="Segoe UI"/>
+                <w:b w:val="0"/>
+                <w:bCs w:val="0"/>
+                <w:color w:val="404040"/>
+                <w:sz w:val="18"/>
+                <w:highlight w:val="yellow"/>
               </w:rPr>
               <w:t>Exception handling in JSP, Error Page</w:t>
             </w:r>
@@ -4996,15 +5019,17 @@
                 <w:bCs w:val="0"/>
                 <w:color w:val="404040"/>
                 <w:sz w:val="18"/>
-              </w:rPr>
-            </w:pPr>
-            <w:r>
-              <w:rPr>
-                <w:rFonts w:ascii="Segoe UI" w:hAnsi="Segoe UI" w:cs="Segoe UI"/>
-                <w:b w:val="0"/>
-                <w:bCs w:val="0"/>
-                <w:color w:val="404040"/>
-                <w:sz w:val="18"/>
+                <w:highlight w:val="yellow"/>
+              </w:rPr>
+            </w:pPr>
+            <w:r>
+              <w:rPr>
+                <w:rFonts w:ascii="Segoe UI" w:hAnsi="Segoe UI" w:cs="Segoe UI"/>
+                <w:b w:val="0"/>
+                <w:bCs w:val="0"/>
+                <w:color w:val="404040"/>
+                <w:sz w:val="18"/>
+                <w:highlight w:val="yellow"/>
               </w:rPr>
               <w:t>The MVC Architecture</w:t>
             </w:r>
@@ -5022,15 +5047,17 @@
                 <w:bCs w:val="0"/>
                 <w:color w:val="404040"/>
                 <w:sz w:val="18"/>
-              </w:rPr>
-            </w:pPr>
-            <w:r>
-              <w:rPr>
-                <w:rFonts w:ascii="Segoe UI" w:hAnsi="Segoe UI" w:cs="Segoe UI"/>
-                <w:b w:val="0"/>
-                <w:bCs w:val="0"/>
-                <w:color w:val="404040"/>
-                <w:sz w:val="18"/>
+                <w:highlight w:val="yellow"/>
+              </w:rPr>
+            </w:pPr>
+            <w:r>
+              <w:rPr>
+                <w:rFonts w:ascii="Segoe UI" w:hAnsi="Segoe UI" w:cs="Segoe UI"/>
+                <w:b w:val="0"/>
+                <w:bCs w:val="0"/>
+                <w:color w:val="404040"/>
+                <w:sz w:val="18"/>
+                <w:highlight w:val="yellow"/>
               </w:rPr>
               <w:t>The Front Controller</w:t>
             </w:r>
@@ -5048,15 +5075,17 @@
                 <w:bCs w:val="0"/>
                 <w:color w:val="404040"/>
                 <w:sz w:val="18"/>
-              </w:rPr>
-            </w:pPr>
-            <w:r>
-              <w:rPr>
-                <w:rFonts w:ascii="Segoe UI" w:hAnsi="Segoe UI" w:cs="Segoe UI"/>
-                <w:b w:val="0"/>
-                <w:bCs w:val="0"/>
-                <w:color w:val="404040"/>
-                <w:sz w:val="18"/>
+                <w:highlight w:val="yellow"/>
+              </w:rPr>
+            </w:pPr>
+            <w:r>
+              <w:rPr>
+                <w:rFonts w:ascii="Segoe UI" w:hAnsi="Segoe UI" w:cs="Segoe UI"/>
+                <w:b w:val="0"/>
+                <w:bCs w:val="0"/>
+                <w:color w:val="404040"/>
+                <w:sz w:val="18"/>
+                <w:highlight w:val="yellow"/>
               </w:rPr>
               <w:t>Dispatching requests between Servlet and JSP</w:t>
             </w:r>
@@ -5079,11 +5108,13 @@
               </w:numPr>
               <w:rPr>
                 <w:color w:val="8496B0" w:themeColor="text2" w:themeTint="99"/>
+                <w:highlight w:val="yellow"/>
               </w:rPr>
             </w:pPr>
             <w:r>
               <w:rPr>
                 <w:color w:val="8496B0" w:themeColor="text2" w:themeTint="99"/>
+                <w:highlight w:val="yellow"/>
               </w:rPr>
               <w:t>Accessing Databases with JDBC</w:t>
             </w:r>
@@ -5128,15 +5159,17 @@
                 <w:bCs w:val="0"/>
                 <w:color w:val="404040"/>
                 <w:sz w:val="18"/>
-              </w:rPr>
-            </w:pPr>
-            <w:r>
-              <w:rPr>
-                <w:rFonts w:ascii="Segoe UI" w:hAnsi="Segoe UI" w:cs="Segoe UI"/>
-                <w:b w:val="0"/>
-                <w:bCs w:val="0"/>
-                <w:color w:val="404040"/>
-                <w:sz w:val="18"/>
+                <w:highlight w:val="yellow"/>
+              </w:rPr>
+            </w:pPr>
+            <w:r>
+              <w:rPr>
+                <w:rFonts w:ascii="Segoe UI" w:hAnsi="Segoe UI" w:cs="Segoe UI"/>
+                <w:b w:val="0"/>
+                <w:bCs w:val="0"/>
+                <w:color w:val="404040"/>
+                <w:sz w:val="18"/>
+                <w:highlight w:val="yellow"/>
               </w:rPr>
               <w:t>Packaging Applications</w:t>
             </w:r>
@@ -5154,15 +5187,17 @@
                 <w:bCs w:val="0"/>
                 <w:color w:val="404040"/>
                 <w:sz w:val="18"/>
-              </w:rPr>
-            </w:pPr>
-            <w:r>
-              <w:rPr>
-                <w:rFonts w:ascii="Segoe UI" w:hAnsi="Segoe UI" w:cs="Segoe UI"/>
-                <w:b w:val="0"/>
-                <w:bCs w:val="0"/>
-                <w:color w:val="404040"/>
-                <w:sz w:val="18"/>
+                <w:highlight w:val="yellow"/>
+              </w:rPr>
+            </w:pPr>
+            <w:r>
+              <w:rPr>
+                <w:rFonts w:ascii="Segoe UI" w:hAnsi="Segoe UI" w:cs="Segoe UI"/>
+                <w:b w:val="0"/>
+                <w:bCs w:val="0"/>
+                <w:color w:val="404040"/>
+                <w:sz w:val="18"/>
+                <w:highlight w:val="yellow"/>
               </w:rPr>
               <w:t>Creating .war file</w:t>
             </w:r>
@@ -5178,15 +5213,17 @@
                 <w:rFonts w:asciiTheme="minorHAnsi" w:hAnsiTheme="minorHAnsi"/>
                 <w:sz w:val="22"/>
                 <w:szCs w:val="22"/>
-              </w:rPr>
-            </w:pPr>
-            <w:r>
-              <w:rPr>
-                <w:rFonts w:ascii="Segoe UI" w:hAnsi="Segoe UI" w:cs="Segoe UI"/>
-                <w:b w:val="0"/>
-                <w:bCs w:val="0"/>
-                <w:color w:val="404040"/>
-                <w:sz w:val="18"/>
+                <w:highlight w:val="yellow"/>
+              </w:rPr>
+            </w:pPr>
+            <w:r>
+              <w:rPr>
+                <w:rFonts w:ascii="Segoe UI" w:hAnsi="Segoe UI" w:cs="Segoe UI"/>
+                <w:b w:val="0"/>
+                <w:bCs w:val="0"/>
+                <w:color w:val="404040"/>
+                <w:sz w:val="18"/>
+                <w:highlight w:val="yellow"/>
               </w:rPr>
               <w:t>Deployment war file in tomcat 9.x</w:t>
             </w:r>
@@ -6821,26 +6858,6 @@
 </file>
 
 <file path=customXml/item1.xml><?xml version="1.0" encoding="utf-8"?>
-<?mso-contentType ?>
-<FormTemplates xmlns="http://schemas.microsoft.com/sharepoint/v3/contenttype/forms">
-  <Display>DocumentLibraryForm</Display>
-  <Edit>DocumentLibraryForm</Edit>
-  <New>DocumentLibraryForm</New>
-</FormTemplates>
-</file>
-
-<file path=customXml/item2.xml><?xml version="1.0" encoding="utf-8"?>
-<s:customData xmlns="http://www.wps.cn/officeDocument/2013/wpsCustomData" xmlns:s="http://www.wps.cn/officeDocument/2013/wpsCustomData">
-  <customSectProps>
-    <customSectPr/>
-  </customSectProps>
-  <customShpExts>
-    <customShpInfo spid="_x0000_s1026" textRotate="1"/>
-  </customShpExts>
-</s:customData>
-</file>
-
-<file path=customXml/item3.xml><?xml version="1.0" encoding="utf-8"?>
 <ct:contentTypeSchema xmlns:ct="http://schemas.microsoft.com/office/2006/metadata/contentType" xmlns:ma="http://schemas.microsoft.com/office/2006/metadata/properties/metaAttributes" ct:_="" ma:_="" ma:contentTypeName="Document" ma:contentTypeID="0x0101001123DE2C0F196A49A78ECE68931C289F" ma:contentTypeVersion="20" ma:contentTypeDescription="Create a new document." ma:contentTypeScope="" ma:versionID="f8b8c78e678832cf2d79f3cc46e2e615">
   <xsd:schema xmlns:xsd="http://www.w3.org/2001/XMLSchema" xmlns:xs="http://www.w3.org/2001/XMLSchema" xmlns:p="http://schemas.microsoft.com/office/2006/metadata/properties" xmlns:ns2="a089bc23-c02e-4477-9846-170099641079" xmlns:ns3="2a945db2-b70d-47de-83dc-55f2599a4829" targetNamespace="http://schemas.microsoft.com/office/2006/metadata/properties" ma:root="true" ma:fieldsID="95c36540188ad04750ff32ca9d8645ab" ns2:_="" ns3:_="">
     <xsd:import namespace="a089bc23-c02e-4477-9846-170099641079"/>
@@ -7083,23 +7100,27 @@
 </ct:contentTypeSchema>
 </file>
 
-<file path=customXml/itemProps1.xml><?xml version="1.0" encoding="utf-8"?>
-<ds:datastoreItem xmlns:ds="http://schemas.openxmlformats.org/officeDocument/2006/customXml" ds:itemID="{1D361738-1150-4BBE-88A9-03755C929DB0}">
-  <ds:schemaRefs>
-    <ds:schemaRef ds:uri="http://schemas.microsoft.com/sharepoint/v3/contenttype/forms"/>
-  </ds:schemaRefs>
-</ds:datastoreItem>
+<file path=customXml/item2.xml><?xml version="1.0" encoding="utf-8"?>
+<s:customData xmlns="http://www.wps.cn/officeDocument/2013/wpsCustomData" xmlns:s="http://www.wps.cn/officeDocument/2013/wpsCustomData">
+  <customSectProps>
+    <customSectPr/>
+  </customSectProps>
+  <customShpExts>
+    <customShpInfo spid="_x0000_s1026" textRotate="1"/>
+  </customShpExts>
+</s:customData>
 </file>
 
-<file path=customXml/itemProps2.xml><?xml version="1.0" encoding="utf-8"?>
-<ds:datastoreItem xmlns:ds="http://schemas.openxmlformats.org/officeDocument/2006/customXml" ds:itemID="{B1977F7D-205B-4081-913C-38D41E755F92}">
-  <ds:schemaRefs>
-    <ds:schemaRef ds:uri="http://www.wps.cn/officeDocument/2013/wpsCustomData"/>
-  </ds:schemaRefs>
-</ds:datastoreItem>
+<file path=customXml/item3.xml><?xml version="1.0" encoding="utf-8"?>
+<?mso-contentType ?>
+<FormTemplates xmlns="http://schemas.microsoft.com/sharepoint/v3/contenttype/forms">
+  <Display>DocumentLibraryForm</Display>
+  <Edit>DocumentLibraryForm</Edit>
+  <New>DocumentLibraryForm</New>
+</FormTemplates>
 </file>
 
-<file path=customXml/itemProps3.xml><?xml version="1.0" encoding="utf-8"?>
+<file path=customXml/itemProps1.xml><?xml version="1.0" encoding="utf-8"?>
 <ds:datastoreItem xmlns:ds="http://schemas.openxmlformats.org/officeDocument/2006/customXml" ds:itemID="{0865A29E-EAD4-4953-AC10-BDC6DF49C089}">
   <ds:schemaRefs>
     <ds:schemaRef ds:uri="http://schemas.microsoft.com/office/2006/metadata/contentType"/>
@@ -7116,4 +7137,20 @@
     <ds:schemaRef ds:uri="http://schemas.microsoft.com/internal/obd"/>
   </ds:schemaRefs>
 </ds:datastoreItem>
+</file>
+
+<file path=customXml/itemProps2.xml><?xml version="1.0" encoding="utf-8"?>
+<ds:datastoreItem xmlns:ds="http://schemas.openxmlformats.org/officeDocument/2006/customXml" ds:itemID="{B1977F7D-205B-4081-913C-38D41E755F92}">
+  <ds:schemaRefs>
+    <ds:schemaRef ds:uri="http://www.wps.cn/officeDocument/2013/wpsCustomData"/>
+  </ds:schemaRefs>
+</ds:datastoreItem>
+</file>
+
+<file path=customXml/itemProps3.xml><?xml version="1.0" encoding="utf-8"?>
+<ds:datastoreItem xmlns:ds="http://schemas.openxmlformats.org/officeDocument/2006/customXml" ds:itemID="{1D361738-1150-4BBE-88A9-03755C929DB0}">
+  <ds:schemaRefs>
+    <ds:schemaRef ds:uri="http://schemas.microsoft.com/sharepoint/v3/contenttype/forms"/>
+  </ds:schemaRefs>
+</ds:datastoreItem>
 </file>
</xml_diff>